<commit_message>
HW06 : results uploaded
</commit_message>
<xml_diff>
--- a/HW06/report.docx
+++ b/HW06/report.docx
@@ -32,6 +32,7 @@
         </w:rPr>
       </w:pPr>
       <w:proofErr w:type="spellStart"/>
+      <w:proofErr w:type="gramStart"/>
       <w:r>
         <w:rPr>
           <w:rFonts w:ascii="Courier New" w:hAnsi="Courier New" w:cs="Courier New"/>
@@ -42,6 +43,7 @@
         <w:t>RL.beta</w:t>
       </w:r>
       <w:proofErr w:type="spellEnd"/>
+      <w:proofErr w:type="gramEnd"/>
       <w:r>
         <w:rPr>
           <w:rFonts w:ascii="Courier New" w:hAnsi="Courier New" w:cs="Courier New"/>
@@ -98,6 +100,7 @@
         </w:rPr>
       </w:pPr>
       <w:proofErr w:type="spellStart"/>
+      <w:proofErr w:type="gramStart"/>
       <w:r>
         <w:rPr>
           <w:rFonts w:ascii="Courier New" w:hAnsi="Courier New" w:cs="Courier New"/>
@@ -108,6 +111,7 @@
         <w:t>RL.epsilon</w:t>
       </w:r>
       <w:proofErr w:type="spellEnd"/>
+      <w:proofErr w:type="gramEnd"/>
       <w:r>
         <w:rPr>
           <w:rFonts w:ascii="Courier New" w:hAnsi="Courier New" w:cs="Courier New"/>
@@ -131,6 +135,7 @@
         </w:rPr>
       </w:pPr>
       <w:proofErr w:type="spellStart"/>
+      <w:proofErr w:type="gramStart"/>
       <w:r>
         <w:rPr>
           <w:rFonts w:ascii="Courier New" w:hAnsi="Courier New" w:cs="Courier New"/>
@@ -141,6 +146,7 @@
         <w:t>RL.gamma</w:t>
       </w:r>
       <w:proofErr w:type="spellEnd"/>
+      <w:proofErr w:type="gramEnd"/>
       <w:r>
         <w:rPr>
           <w:rFonts w:ascii="Courier New" w:hAnsi="Courier New" w:cs="Courier New"/>
@@ -164,6 +170,7 @@
         </w:rPr>
       </w:pPr>
       <w:proofErr w:type="spellStart"/>
+      <w:proofErr w:type="gramStart"/>
       <w:r>
         <w:rPr>
           <w:rFonts w:ascii="Courier New" w:hAnsi="Courier New" w:cs="Courier New"/>
@@ -174,6 +181,7 @@
         <w:t>RL.lambda</w:t>
       </w:r>
       <w:proofErr w:type="spellEnd"/>
+      <w:proofErr w:type="gramEnd"/>
       <w:r>
         <w:rPr>
           <w:rFonts w:ascii="Courier New" w:hAnsi="Courier New" w:cs="Courier New"/>
@@ -391,10 +399,10 @@
     <w:p>
       <w:r>
         <w:drawing>
-          <wp:inline distT="0" distB="0" distL="0" distR="0" wp14:anchorId="243AD161" wp14:editId="22B81BF4">
-            <wp:extent cx="5943600" cy="2902585"/>
-            <wp:effectExtent l="0" t="0" r="0" b="0"/>
-            <wp:docPr id="9" name="Picture 9"/>
+          <wp:inline distT="0" distB="0" distL="0" distR="0" wp14:anchorId="166384E8" wp14:editId="4C08313A">
+            <wp:extent cx="5943600" cy="2030730"/>
+            <wp:effectExtent l="0" t="0" r="0" b="7620"/>
+            <wp:docPr id="10" name="Picture 10"/>
             <wp:cNvGraphicFramePr>
               <a:graphicFrameLocks xmlns:a="http://schemas.openxmlformats.org/drawingml/2006/main" noChangeAspect="1"/>
             </wp:cNvGraphicFramePr>
@@ -414,7 +422,7 @@
                   <pic:spPr>
                     <a:xfrm>
                       <a:off x="0" y="0"/>
-                      <a:ext cx="5943600" cy="2902585"/>
+                      <a:ext cx="5943600" cy="2030730"/>
                     </a:xfrm>
                     <a:prstGeom prst="rect">
                       <a:avLst/>
@@ -427,6 +435,10 @@
         </w:drawing>
       </w:r>
     </w:p>
+    <w:p/>
+    <w:p/>
+    <w:p/>
+    <w:p/>
     <w:p/>
     <w:p/>
     <w:p/>

</xml_diff>